<commit_message>
update DDC config prop doc
</commit_message>
<xml_diff>
--- a/doc/src/OpenCPI_HDL_App_Workers.docx
+++ b/doc/src/OpenCPI_HDL_App_Workers.docx
@@ -17559,14 +17559,7 @@
                 <w:sz w:val="20"/>
                 <w:szCs w:val="24"/>
               </w:rPr>
-              <w:t>2</w:t>
-            </w:r>
-            <w:r>
-              <w:rPr>
-                <w:sz w:val="20"/>
-                <w:szCs w:val="24"/>
-              </w:rPr>
-              <w:t>8</w:t>
+              <w:t>28</w:t>
             </w:r>
           </w:p>
         </w:tc>
@@ -17654,6 +17647,429 @@
         <w:tc>
           <w:tcPr>
             <w:tcW w:w="1121" w:type="dxa"/>
+            <w:shd w:val="clear" w:color="auto" w:fill="FFFF00"/>
+          </w:tcPr>
+          <w:p>
+            <w:pPr>
+              <w:spacing w:before="60" w:after="60"/>
+              <w:rPr>
+                <w:sz w:val="20"/>
+                <w:szCs w:val="24"/>
+              </w:rPr>
+            </w:pPr>
+            <w:r>
+              <w:rPr>
+                <w:sz w:val="20"/>
+                <w:szCs w:val="24"/>
+              </w:rPr>
+              <w:t>+0x00</w:t>
+            </w:r>
+            <w:r>
+              <w:rPr>
+                <w:sz w:val="20"/>
+                <w:szCs w:val="24"/>
+              </w:rPr>
+              <w:t>2</w:t>
+            </w:r>
+            <w:r>
+              <w:rPr>
+                <w:sz w:val="20"/>
+                <w:szCs w:val="24"/>
+              </w:rPr>
+              <w:t>C</w:t>
+            </w:r>
+          </w:p>
+        </w:tc>
+        <w:tc>
+          <w:tcPr>
+            <w:tcW w:w="2224" w:type="dxa"/>
+            <w:shd w:val="clear" w:color="auto" w:fill="FFFF00"/>
+          </w:tcPr>
+          <w:p>
+            <w:pPr>
+              <w:spacing w:before="60" w:after="60"/>
+              <w:jc w:val="center"/>
+              <w:rPr>
+                <w:sz w:val="20"/>
+                <w:szCs w:val="24"/>
+              </w:rPr>
+            </w:pPr>
+            <w:proofErr w:type="spellStart"/>
+            <w:r>
+              <w:rPr>
+                <w:sz w:val="20"/>
+                <w:szCs w:val="24"/>
+              </w:rPr>
+              <w:t>ambaWriteReqCnt</w:t>
+            </w:r>
+            <w:proofErr w:type="spellEnd"/>
+          </w:p>
+        </w:tc>
+        <w:tc>
+          <w:tcPr>
+            <w:tcW w:w="987" w:type="dxa"/>
+            <w:shd w:val="clear" w:color="auto" w:fill="FFFF00"/>
+          </w:tcPr>
+          <w:p>
+            <w:pPr>
+              <w:spacing w:before="60" w:after="60"/>
+              <w:jc w:val="center"/>
+              <w:rPr>
+                <w:sz w:val="20"/>
+                <w:szCs w:val="24"/>
+              </w:rPr>
+            </w:pPr>
+            <w:r>
+              <w:rPr>
+                <w:sz w:val="20"/>
+                <w:szCs w:val="24"/>
+              </w:rPr>
+              <w:t>RO</w:t>
+            </w:r>
+          </w:p>
+        </w:tc>
+        <w:tc>
+          <w:tcPr>
+            <w:tcW w:w="5438" w:type="dxa"/>
+            <w:shd w:val="clear" w:color="auto" w:fill="FFFF00"/>
+          </w:tcPr>
+          <w:p>
+            <w:pPr>
+              <w:spacing w:before="60" w:after="60"/>
+              <w:rPr>
+                <w:sz w:val="20"/>
+                <w:szCs w:val="24"/>
+              </w:rPr>
+            </w:pPr>
+            <w:r>
+              <w:rPr>
+                <w:sz w:val="20"/>
+                <w:szCs w:val="24"/>
+              </w:rPr>
+              <w:t>Number of Write requests by AMBA3 to DDC core</w:t>
+            </w:r>
+          </w:p>
+        </w:tc>
+      </w:tr>
+      <w:tr>
+        <w:trPr>
+          <w:jc w:val="center"/>
+        </w:trPr>
+        <w:tc>
+          <w:tcPr>
+            <w:tcW w:w="1121" w:type="dxa"/>
+            <w:shd w:val="clear" w:color="auto" w:fill="FFFF00"/>
+          </w:tcPr>
+          <w:p>
+            <w:pPr>
+              <w:spacing w:before="60" w:after="60"/>
+              <w:rPr>
+                <w:sz w:val="20"/>
+                <w:szCs w:val="24"/>
+              </w:rPr>
+            </w:pPr>
+            <w:r>
+              <w:rPr>
+                <w:sz w:val="20"/>
+                <w:szCs w:val="24"/>
+              </w:rPr>
+              <w:t>+0x00</w:t>
+            </w:r>
+            <w:r>
+              <w:rPr>
+                <w:sz w:val="20"/>
+                <w:szCs w:val="24"/>
+              </w:rPr>
+              <w:t>30</w:t>
+            </w:r>
+          </w:p>
+        </w:tc>
+        <w:tc>
+          <w:tcPr>
+            <w:tcW w:w="2224" w:type="dxa"/>
+            <w:shd w:val="clear" w:color="auto" w:fill="FFFF00"/>
+          </w:tcPr>
+          <w:p>
+            <w:pPr>
+              <w:spacing w:before="60" w:after="60"/>
+              <w:jc w:val="center"/>
+              <w:rPr>
+                <w:sz w:val="20"/>
+                <w:szCs w:val="24"/>
+              </w:rPr>
+            </w:pPr>
+            <w:proofErr w:type="spellStart"/>
+            <w:r>
+              <w:rPr>
+                <w:sz w:val="20"/>
+                <w:szCs w:val="24"/>
+              </w:rPr>
+              <w:t>ambaReadReqCnt</w:t>
+            </w:r>
+            <w:proofErr w:type="spellEnd"/>
+          </w:p>
+        </w:tc>
+        <w:tc>
+          <w:tcPr>
+            <w:tcW w:w="987" w:type="dxa"/>
+            <w:shd w:val="clear" w:color="auto" w:fill="FFFF00"/>
+          </w:tcPr>
+          <w:p>
+            <w:pPr>
+              <w:spacing w:before="60" w:after="60"/>
+              <w:jc w:val="center"/>
+              <w:rPr>
+                <w:sz w:val="20"/>
+                <w:szCs w:val="24"/>
+              </w:rPr>
+            </w:pPr>
+            <w:r>
+              <w:rPr>
+                <w:sz w:val="20"/>
+                <w:szCs w:val="24"/>
+              </w:rPr>
+              <w:t>RO</w:t>
+            </w:r>
+          </w:p>
+        </w:tc>
+        <w:tc>
+          <w:tcPr>
+            <w:tcW w:w="5438" w:type="dxa"/>
+            <w:shd w:val="clear" w:color="auto" w:fill="FFFF00"/>
+          </w:tcPr>
+          <w:p>
+            <w:pPr>
+              <w:spacing w:before="60" w:after="60"/>
+              <w:rPr>
+                <w:sz w:val="20"/>
+                <w:szCs w:val="24"/>
+              </w:rPr>
+            </w:pPr>
+            <w:r>
+              <w:rPr>
+                <w:sz w:val="20"/>
+                <w:szCs w:val="24"/>
+              </w:rPr>
+              <w:t>Number of Read requests by AMBA3 to DDC core</w:t>
+            </w:r>
+          </w:p>
+        </w:tc>
+      </w:tr>
+      <w:tr>
+        <w:trPr>
+          <w:jc w:val="center"/>
+        </w:trPr>
+        <w:tc>
+          <w:tcPr>
+            <w:tcW w:w="1121" w:type="dxa"/>
+            <w:shd w:val="clear" w:color="auto" w:fill="FFFF00"/>
+          </w:tcPr>
+          <w:p>
+            <w:pPr>
+              <w:spacing w:before="60" w:after="60"/>
+              <w:rPr>
+                <w:sz w:val="20"/>
+                <w:szCs w:val="24"/>
+              </w:rPr>
+            </w:pPr>
+            <w:r>
+              <w:rPr>
+                <w:sz w:val="20"/>
+                <w:szCs w:val="24"/>
+              </w:rPr>
+              <w:t>+0x00</w:t>
+            </w:r>
+            <w:r>
+              <w:rPr>
+                <w:sz w:val="20"/>
+                <w:szCs w:val="24"/>
+              </w:rPr>
+              <w:t>34</w:t>
+            </w:r>
+          </w:p>
+        </w:tc>
+        <w:tc>
+          <w:tcPr>
+            <w:tcW w:w="2224" w:type="dxa"/>
+            <w:shd w:val="clear" w:color="auto" w:fill="FFFF00"/>
+          </w:tcPr>
+          <w:p>
+            <w:pPr>
+              <w:spacing w:before="60" w:after="60"/>
+              <w:jc w:val="center"/>
+              <w:rPr>
+                <w:sz w:val="20"/>
+                <w:szCs w:val="24"/>
+              </w:rPr>
+            </w:pPr>
+            <w:proofErr w:type="spellStart"/>
+            <w:r>
+              <w:rPr>
+                <w:sz w:val="20"/>
+                <w:szCs w:val="24"/>
+              </w:rPr>
+              <w:t>ambaRespCount</w:t>
+            </w:r>
+            <w:proofErr w:type="spellEnd"/>
+          </w:p>
+        </w:tc>
+        <w:tc>
+          <w:tcPr>
+            <w:tcW w:w="987" w:type="dxa"/>
+            <w:shd w:val="clear" w:color="auto" w:fill="FFFF00"/>
+          </w:tcPr>
+          <w:p>
+            <w:pPr>
+              <w:spacing w:before="60" w:after="60"/>
+              <w:jc w:val="center"/>
+              <w:rPr>
+                <w:sz w:val="20"/>
+                <w:szCs w:val="24"/>
+              </w:rPr>
+            </w:pPr>
+            <w:r>
+              <w:rPr>
+                <w:sz w:val="20"/>
+                <w:szCs w:val="24"/>
+              </w:rPr>
+              <w:t>RO</w:t>
+            </w:r>
+          </w:p>
+        </w:tc>
+        <w:tc>
+          <w:tcPr>
+            <w:tcW w:w="5438" w:type="dxa"/>
+            <w:shd w:val="clear" w:color="auto" w:fill="FFFF00"/>
+          </w:tcPr>
+          <w:p>
+            <w:pPr>
+              <w:spacing w:before="60" w:after="60"/>
+              <w:rPr>
+                <w:sz w:val="20"/>
+                <w:szCs w:val="24"/>
+              </w:rPr>
+            </w:pPr>
+            <w:r>
+              <w:rPr>
+                <w:sz w:val="20"/>
+                <w:szCs w:val="24"/>
+              </w:rPr>
+              <w:t>Number of Responses by AMBA3 from DDC core</w:t>
+            </w:r>
+          </w:p>
+        </w:tc>
+      </w:tr>
+      <w:tr>
+        <w:trPr>
+          <w:jc w:val="center"/>
+        </w:trPr>
+        <w:tc>
+          <w:tcPr>
+            <w:tcW w:w="1121" w:type="dxa"/>
+            <w:shd w:val="clear" w:color="auto" w:fill="FFFF00"/>
+          </w:tcPr>
+          <w:p>
+            <w:pPr>
+              <w:spacing w:before="60" w:after="60"/>
+              <w:rPr>
+                <w:sz w:val="20"/>
+                <w:szCs w:val="24"/>
+              </w:rPr>
+            </w:pPr>
+            <w:r>
+              <w:rPr>
+                <w:sz w:val="20"/>
+                <w:szCs w:val="24"/>
+              </w:rPr>
+              <w:t>+0x00</w:t>
+            </w:r>
+            <w:r>
+              <w:rPr>
+                <w:sz w:val="20"/>
+                <w:szCs w:val="24"/>
+              </w:rPr>
+              <w:t>38</w:t>
+            </w:r>
+          </w:p>
+        </w:tc>
+        <w:tc>
+          <w:tcPr>
+            <w:tcW w:w="2224" w:type="dxa"/>
+            <w:shd w:val="clear" w:color="auto" w:fill="FFFF00"/>
+          </w:tcPr>
+          <w:p>
+            <w:pPr>
+              <w:spacing w:before="60" w:after="60"/>
+              <w:jc w:val="center"/>
+              <w:rPr>
+                <w:sz w:val="20"/>
+                <w:szCs w:val="24"/>
+              </w:rPr>
+            </w:pPr>
+            <w:proofErr w:type="spellStart"/>
+            <w:r>
+              <w:rPr>
+                <w:sz w:val="20"/>
+                <w:szCs w:val="24"/>
+              </w:rPr>
+              <w:t>outFrameCount</w:t>
+            </w:r>
+            <w:proofErr w:type="spellEnd"/>
+          </w:p>
+        </w:tc>
+        <w:tc>
+          <w:tcPr>
+            <w:tcW w:w="987" w:type="dxa"/>
+            <w:shd w:val="clear" w:color="auto" w:fill="FFFF00"/>
+          </w:tcPr>
+          <w:p>
+            <w:pPr>
+              <w:spacing w:before="60" w:after="60"/>
+              <w:jc w:val="center"/>
+              <w:rPr>
+                <w:sz w:val="20"/>
+                <w:szCs w:val="24"/>
+              </w:rPr>
+            </w:pPr>
+            <w:r>
+              <w:rPr>
+                <w:sz w:val="20"/>
+                <w:szCs w:val="24"/>
+              </w:rPr>
+              <w:t>RO</w:t>
+            </w:r>
+          </w:p>
+        </w:tc>
+        <w:tc>
+          <w:tcPr>
+            <w:tcW w:w="5438" w:type="dxa"/>
+            <w:shd w:val="clear" w:color="auto" w:fill="FFFF00"/>
+          </w:tcPr>
+          <w:p>
+            <w:pPr>
+              <w:spacing w:before="60" w:after="60"/>
+              <w:rPr>
+                <w:sz w:val="20"/>
+                <w:szCs w:val="24"/>
+              </w:rPr>
+            </w:pPr>
+            <w:r>
+              <w:rPr>
+                <w:sz w:val="20"/>
+                <w:szCs w:val="24"/>
+              </w:rPr>
+              <w:t>Number of 8KB output frames</w:t>
+            </w:r>
+          </w:p>
+        </w:tc>
+      </w:tr>
+      <w:tr>
+        <w:trPr>
+          <w:jc w:val="center"/>
+        </w:trPr>
+        <w:tc>
+          <w:tcPr>
+            <w:tcW w:w="1121" w:type="dxa"/>
             <w:tcBorders>
               <w:bottom w:val="single" w:sz="4" w:space="0" w:color="000000" w:themeColor="text1"/>
             </w:tcBorders>
@@ -17918,7 +18334,6 @@
         <w:rPr>
           <w:rFonts w:eastAsiaTheme="majorEastAsia"/>
         </w:rPr>
-        <w:lastRenderedPageBreak/>
         <w:t xml:space="preserve">The </w:t>
       </w:r>
       <w:proofErr w:type="spellStart"/>
@@ -17944,7 +18359,7 @@
         <w:tblLook w:val="04A0"/>
       </w:tblPr>
       <w:tblGrid>
-        <w:gridCol w:w="570"/>
+        <w:gridCol w:w="606"/>
         <w:gridCol w:w="4788"/>
       </w:tblGrid>
       <w:tr>
@@ -18011,7 +18426,7 @@
               <w:rPr>
                 <w:sz w:val="20"/>
               </w:rPr>
-              <w:t>4</w:t>
+              <w:t>7</w:t>
             </w:r>
           </w:p>
         </w:tc>
@@ -18054,7 +18469,7 @@
               <w:rPr>
                 <w:sz w:val="20"/>
               </w:rPr>
-              <w:t>3</w:t>
+              <w:t>6</w:t>
             </w:r>
           </w:p>
         </w:tc>
@@ -18097,7 +18512,7 @@
               <w:rPr>
                 <w:sz w:val="20"/>
               </w:rPr>
-              <w:t>2</w:t>
+              <w:t>5</w:t>
             </w:r>
           </w:p>
         </w:tc>
@@ -18140,7 +18555,7 @@
               <w:rPr>
                 <w:sz w:val="20"/>
               </w:rPr>
-              <w:t>1</w:t>
+              <w:t>4</w:t>
             </w:r>
           </w:p>
         </w:tc>
@@ -18160,6 +18575,49 @@
                 <w:sz w:val="20"/>
               </w:rPr>
               <w:t>INT_DUCDDC</w:t>
+            </w:r>
+          </w:p>
+        </w:tc>
+      </w:tr>
+      <w:tr>
+        <w:trPr>
+          <w:jc w:val="center"/>
+        </w:trPr>
+        <w:tc>
+          <w:tcPr>
+            <w:tcW w:w="570" w:type="dxa"/>
+          </w:tcPr>
+          <w:p>
+            <w:pPr>
+              <w:spacing w:before="60" w:after="60"/>
+              <w:rPr>
+                <w:sz w:val="20"/>
+              </w:rPr>
+            </w:pPr>
+            <w:r>
+              <w:rPr>
+                <w:sz w:val="20"/>
+              </w:rPr>
+              <w:t>[3:1]</w:t>
+            </w:r>
+          </w:p>
+        </w:tc>
+        <w:tc>
+          <w:tcPr>
+            <w:tcW w:w="4788" w:type="dxa"/>
+          </w:tcPr>
+          <w:p>
+            <w:pPr>
+              <w:spacing w:before="60" w:after="60"/>
+              <w:rPr>
+                <w:sz w:val="20"/>
+              </w:rPr>
+            </w:pPr>
+            <w:r>
+              <w:rPr>
+                <w:sz w:val="20"/>
+              </w:rPr>
+              <w:t>0</w:t>
             </w:r>
           </w:p>
         </w:tc>
@@ -18483,7 +18941,7 @@
         <w:rPr>
           <w:noProof/>
         </w:rPr>
-        <w:t>18</w:t>
+        <w:t>19</w:t>
       </w:r>
     </w:fldSimple>
     <w:r>
@@ -21064,7 +21522,7 @@
 </file>
 
 <file path=customXml/itemProps1.xml><?xml version="1.0" encoding="utf-8"?>
-<ds:datastoreItem xmlns:ds="http://schemas.openxmlformats.org/officeDocument/2006/customXml" ds:itemID="{F0F6E064-77D0-4046-93B4-EB76CBB57B8C}">
+<ds:datastoreItem xmlns:ds="http://schemas.openxmlformats.org/officeDocument/2006/customXml" ds:itemID="{88C030C0-8A4E-477A-9AEB-5C4BA4BACAF7}">
   <ds:schemaRefs>
     <ds:schemaRef ds:uri="http://schemas.openxmlformats.org/officeDocument/2006/bibliography"/>
   </ds:schemaRefs>

</xml_diff>

<commit_message>
added AMBA3/APB non-posted write response and error response to DDC, DDCWorker
</commit_message>
<xml_diff>
--- a/doc/src/OpenCPI_HDL_App_Workers.docx
+++ b/doc/src/OpenCPI_HDL_App_Workers.docx
@@ -17669,14 +17669,7 @@
                 <w:sz w:val="20"/>
                 <w:szCs w:val="24"/>
               </w:rPr>
-              <w:t>2</w:t>
-            </w:r>
-            <w:r>
-              <w:rPr>
-                <w:sz w:val="20"/>
-                <w:szCs w:val="24"/>
-              </w:rPr>
-              <w:t>C</w:t>
+              <w:t>2C</w:t>
             </w:r>
           </w:p>
         </w:tc>
@@ -17954,7 +17947,21 @@
                 <w:sz w:val="20"/>
                 <w:szCs w:val="24"/>
               </w:rPr>
-              <w:t>Number of Responses by AMBA3 from DDC core</w:t>
+              <w:t xml:space="preserve">Number of </w:t>
+            </w:r>
+            <w:r>
+              <w:rPr>
+                <w:sz w:val="20"/>
+                <w:szCs w:val="24"/>
+              </w:rPr>
+              <w:t xml:space="preserve">Valid </w:t>
+            </w:r>
+            <w:r>
+              <w:rPr>
+                <w:sz w:val="20"/>
+                <w:szCs w:val="24"/>
+              </w:rPr>
+              <w:t>Responses by AMBA3 from DDC core</w:t>
             </w:r>
           </w:p>
         </w:tc>
@@ -17989,6 +17996,117 @@
                 <w:szCs w:val="24"/>
               </w:rPr>
               <w:t>38</w:t>
+            </w:r>
+          </w:p>
+        </w:tc>
+        <w:tc>
+          <w:tcPr>
+            <w:tcW w:w="2224" w:type="dxa"/>
+            <w:shd w:val="clear" w:color="auto" w:fill="FFFF00"/>
+          </w:tcPr>
+          <w:p>
+            <w:pPr>
+              <w:spacing w:before="60" w:after="60"/>
+              <w:jc w:val="center"/>
+              <w:rPr>
+                <w:sz w:val="20"/>
+                <w:szCs w:val="24"/>
+              </w:rPr>
+            </w:pPr>
+            <w:proofErr w:type="spellStart"/>
+            <w:r>
+              <w:rPr>
+                <w:sz w:val="20"/>
+                <w:szCs w:val="24"/>
+              </w:rPr>
+              <w:t>ambaErrCount</w:t>
+            </w:r>
+            <w:proofErr w:type="spellEnd"/>
+          </w:p>
+        </w:tc>
+        <w:tc>
+          <w:tcPr>
+            <w:tcW w:w="987" w:type="dxa"/>
+            <w:shd w:val="clear" w:color="auto" w:fill="FFFF00"/>
+          </w:tcPr>
+          <w:p>
+            <w:pPr>
+              <w:spacing w:before="60" w:after="60"/>
+              <w:jc w:val="center"/>
+              <w:rPr>
+                <w:sz w:val="20"/>
+                <w:szCs w:val="24"/>
+              </w:rPr>
+            </w:pPr>
+            <w:r>
+              <w:rPr>
+                <w:sz w:val="20"/>
+                <w:szCs w:val="24"/>
+              </w:rPr>
+              <w:t>RO</w:t>
+            </w:r>
+          </w:p>
+        </w:tc>
+        <w:tc>
+          <w:tcPr>
+            <w:tcW w:w="5438" w:type="dxa"/>
+            <w:shd w:val="clear" w:color="auto" w:fill="FFFF00"/>
+          </w:tcPr>
+          <w:p>
+            <w:pPr>
+              <w:spacing w:before="60" w:after="60"/>
+              <w:rPr>
+                <w:sz w:val="20"/>
+                <w:szCs w:val="24"/>
+              </w:rPr>
+            </w:pPr>
+            <w:r>
+              <w:rPr>
+                <w:sz w:val="20"/>
+                <w:szCs w:val="24"/>
+              </w:rPr>
+              <w:t>Number of Error Responses by AMBA3 from DDC core</w:t>
+            </w:r>
+          </w:p>
+        </w:tc>
+      </w:tr>
+      <w:tr>
+        <w:trPr>
+          <w:jc w:val="center"/>
+        </w:trPr>
+        <w:tc>
+          <w:tcPr>
+            <w:tcW w:w="1121" w:type="dxa"/>
+            <w:shd w:val="clear" w:color="auto" w:fill="FFFF00"/>
+          </w:tcPr>
+          <w:p>
+            <w:pPr>
+              <w:spacing w:before="60" w:after="60"/>
+              <w:rPr>
+                <w:sz w:val="20"/>
+                <w:szCs w:val="24"/>
+              </w:rPr>
+            </w:pPr>
+            <w:r>
+              <w:rPr>
+                <w:sz w:val="20"/>
+                <w:szCs w:val="24"/>
+              </w:rPr>
+              <w:t>+0x00</w:t>
+            </w:r>
+            <w:r>
+              <w:rPr>
+                <w:sz w:val="20"/>
+                <w:szCs w:val="24"/>
+              </w:rPr>
+              <w:t>3</w:t>
+            </w:r>
+            <w:r>
+              <w:rPr>
+                <w:sz w:val="20"/>
+                <w:szCs w:val="24"/>
+              </w:rPr>
+              <w:t>C</w:t>
             </w:r>
           </w:p>
         </w:tc>
@@ -18941,7 +19059,7 @@
         <w:rPr>
           <w:noProof/>
         </w:rPr>
-        <w:t>19</w:t>
+        <w:t>18</w:t>
       </w:r>
     </w:fldSimple>
     <w:r>
@@ -21522,7 +21640,7 @@
 </file>
 
 <file path=customXml/itemProps1.xml><?xml version="1.0" encoding="utf-8"?>
-<ds:datastoreItem xmlns:ds="http://schemas.openxmlformats.org/officeDocument/2006/customXml" ds:itemID="{88C030C0-8A4E-477A-9AEB-5C4BA4BACAF7}">
+<ds:datastoreItem xmlns:ds="http://schemas.openxmlformats.org/officeDocument/2006/customXml" ds:itemID="{9E860497-458E-439B-98CA-0FAB0F2F5A5C}">
   <ds:schemaRefs>
     <ds:schemaRef ds:uri="http://schemas.openxmlformats.org/officeDocument/2006/bibliography"/>
   </ds:schemaRefs>

</xml_diff>